<commit_message>
forgot to Removed Admin/
</commit_message>
<xml_diff>
--- a/Deliver/Summary/SUMMARY.docx
+++ b/Deliver/Summary/SUMMARY.docx
@@ -511,12 +511,357 @@
           <w:szCs w:val="28"/>
           <w:rtl w:val="0"/>
         </w:rPr>
-        <w:t xml:space="preserve">The “Cnt” consists of continuous values. The predicted values are categorized based on the percentage of errors. The result shows the percentage of data points that has less than 10% of error. Similarly the percentage of the data point having error between 10% - 20% is shown.  Which helps to understand the accuracy of each method used.</w:t>
+        <w:t xml:space="preserve">The “Cnt” consists of continuous values. The predicted values are categorized based on the percentage of errors. The result shows the percentage of data points that has less than 10% of error. Similarly the percentage of the data point having error between 10% - 20% is shown.  Which helps to understand the accuracy of each method used. There are other methodologies to predict the values. Here Random Forest Regressor and Linear Regression is used. On a comparison note. Both produces almost similar results. Although Random Forest Regressor was better on maximum number of the times. The final result is the average taken after perfroming the regression for 15 times. The Random Forest Regressor has overall less percentage of datapoints with errors below 20% of acutal values.</w:t>
+      </w:r>
+    </w:p>
+    <w:p>
+      <w:pPr>
+        <w:ind w:left="720" w:firstLine="0"/>
+        <w:rPr>
+          <w:rFonts w:ascii="Calibri" w:cs="Calibri" w:eastAsia="Calibri" w:hAnsi="Calibri"/>
+          <w:sz w:val="28"/>
+          <w:szCs w:val="28"/>
+        </w:rPr>
+      </w:pPr>
+      <w:r>
+        <w:rPr>
+          <w:rtl w:val="0"/>
+        </w:rPr>
+      </w:r>
+    </w:p>
+    <w:tbl>
+      <w:tblPr>
+        <w:tblStyle w:val="Table1"/>
+        <w:tblW w:w="10080.0" w:type="dxa"/>
+        <w:jc w:val="left"/>
+        <w:tblInd w:w="820.0" w:type="dxa"/>
+        <w:tblBorders>
+          <w:top w:color="000000" w:space="0" w:sz="8" w:val="single"/>
+          <w:left w:color="000000" w:space="0" w:sz="8" w:val="single"/>
+          <w:bottom w:color="000000" w:space="0" w:sz="8" w:val="single"/>
+          <w:right w:color="000000" w:space="0" w:sz="8" w:val="single"/>
+          <w:insideH w:color="000000" w:space="0" w:sz="8" w:val="single"/>
+          <w:insideV w:color="000000" w:space="0" w:sz="8" w:val="single"/>
+        </w:tblBorders>
+        <w:tblLayout w:type="fixed"/>
+        <w:tblLook w:val="0600"/>
+      </w:tblPr>
+      <w:tblGrid>
+        <w:gridCol w:w="5040"/>
+        <w:gridCol w:w="5040"/>
+        <w:tblGridChange w:id="0">
+          <w:tblGrid>
+            <w:gridCol w:w="5040"/>
+            <w:gridCol w:w="5040"/>
+          </w:tblGrid>
+        </w:tblGridChange>
+      </w:tblGrid>
+      <w:tr>
+        <w:trPr>
+          <w:trHeight w:val="975" w:hRule="atLeast"/>
+        </w:trPr>
+        <w:tc>
+          <w:tcPr>
+            <w:shd w:fill="auto" w:val="clear"/>
+            <w:tcMar>
+              <w:top w:w="100.0" w:type="dxa"/>
+              <w:left w:w="100.0" w:type="dxa"/>
+              <w:bottom w:w="100.0" w:type="dxa"/>
+              <w:right w:w="100.0" w:type="dxa"/>
+            </w:tcMar>
+            <w:vAlign w:val="top"/>
+          </w:tcPr>
+          <w:p>
+            <w:pPr>
+              <w:spacing w:line="240" w:lineRule="auto"/>
+              <w:ind w:left="0" w:firstLine="0"/>
+              <w:jc w:val="both"/>
+              <w:rPr>
+                <w:rFonts w:ascii="Calibri" w:cs="Calibri" w:eastAsia="Calibri" w:hAnsi="Calibri"/>
+                <w:sz w:val="28"/>
+                <w:szCs w:val="28"/>
+              </w:rPr>
+            </w:pPr>
+            <w:r>
+              <w:rPr>
+                <w:rFonts w:ascii="Calibri" w:cs="Calibri" w:eastAsia="Calibri" w:hAnsi="Calibri"/>
+                <w:sz w:val="28"/>
+                <w:szCs w:val="28"/>
+                <w:rtl w:val="0"/>
+              </w:rPr>
+              <w:t xml:space="preserve">Actual vs predicted graph for Random Forest Regression</w:t>
+            </w:r>
+          </w:p>
+        </w:tc>
+        <w:tc>
+          <w:tcPr>
+            <w:shd w:fill="auto" w:val="clear"/>
+            <w:tcMar>
+              <w:top w:w="100.0" w:type="dxa"/>
+              <w:left w:w="100.0" w:type="dxa"/>
+              <w:bottom w:w="100.0" w:type="dxa"/>
+              <w:right w:w="100.0" w:type="dxa"/>
+            </w:tcMar>
+            <w:vAlign w:val="top"/>
+          </w:tcPr>
+          <w:p>
+            <w:pPr>
+              <w:spacing w:line="240" w:lineRule="auto"/>
+              <w:ind w:left="0" w:firstLine="0"/>
+              <w:jc w:val="both"/>
+              <w:rPr>
+                <w:rFonts w:ascii="Calibri" w:cs="Calibri" w:eastAsia="Calibri" w:hAnsi="Calibri"/>
+                <w:sz w:val="28"/>
+                <w:szCs w:val="28"/>
+              </w:rPr>
+            </w:pPr>
+            <w:r>
+              <w:rPr>
+                <w:rFonts w:ascii="Calibri" w:cs="Calibri" w:eastAsia="Calibri" w:hAnsi="Calibri"/>
+                <w:sz w:val="28"/>
+                <w:szCs w:val="28"/>
+                <w:rtl w:val="0"/>
+              </w:rPr>
+              <w:t xml:space="preserve">Actual vs predicted graph for Linear Regression</w:t>
+            </w:r>
+          </w:p>
+          <w:p>
+            <w:pPr>
+              <w:keepNext w:val="0"/>
+              <w:keepLines w:val="0"/>
+              <w:widowControl w:val="0"/>
+              <w:pBdr>
+                <w:top w:space="0" w:sz="0" w:val="nil"/>
+                <w:left w:space="0" w:sz="0" w:val="nil"/>
+                <w:bottom w:space="0" w:sz="0" w:val="nil"/>
+                <w:right w:space="0" w:sz="0" w:val="nil"/>
+                <w:between w:space="0" w:sz="0" w:val="nil"/>
+              </w:pBdr>
+              <w:shd w:fill="auto" w:val="clear"/>
+              <w:spacing w:after="0" w:before="0" w:line="240" w:lineRule="auto"/>
+              <w:ind w:left="0" w:right="0" w:firstLine="0"/>
+              <w:jc w:val="left"/>
+              <w:rPr>
+                <w:rFonts w:ascii="Calibri" w:cs="Calibri" w:eastAsia="Calibri" w:hAnsi="Calibri"/>
+                <w:sz w:val="28"/>
+                <w:szCs w:val="28"/>
+              </w:rPr>
+            </w:pPr>
+            <w:r>
+              <w:rPr>
+                <w:rtl w:val="0"/>
+              </w:rPr>
+            </w:r>
+          </w:p>
+        </w:tc>
+      </w:tr>
+      <w:tr>
+        <w:tc>
+          <w:tcPr>
+            <w:shd w:fill="auto" w:val="clear"/>
+            <w:tcMar>
+              <w:top w:w="100.0" w:type="dxa"/>
+              <w:left w:w="100.0" w:type="dxa"/>
+              <w:bottom w:w="100.0" w:type="dxa"/>
+              <w:right w:w="100.0" w:type="dxa"/>
+            </w:tcMar>
+            <w:vAlign w:val="top"/>
+          </w:tcPr>
+          <w:p>
+            <w:pPr>
+              <w:widowControl w:val="0"/>
+              <w:spacing w:line="240" w:lineRule="auto"/>
+              <w:jc w:val="center"/>
+              <w:rPr>
+                <w:rFonts w:ascii="Calibri" w:cs="Calibri" w:eastAsia="Calibri" w:hAnsi="Calibri"/>
+                <w:sz w:val="28"/>
+                <w:szCs w:val="28"/>
+              </w:rPr>
+            </w:pPr>
+            <w:r>
+              <w:rPr>
+                <w:rFonts w:ascii="Calibri" w:cs="Calibri" w:eastAsia="Calibri" w:hAnsi="Calibri"/>
+                <w:sz w:val="28"/>
+                <w:szCs w:val="28"/>
+              </w:rPr>
+              <w:drawing>
+                <wp:inline distB="114300" distT="114300" distL="114300" distR="114300">
+                  <wp:extent cx="3067050" cy="2019300"/>
+                  <wp:effectExtent b="0" l="0" r="0" t="0"/>
+                  <wp:docPr id="1" name="image2.png"/>
+                  <a:graphic>
+                    <a:graphicData uri="http://schemas.openxmlformats.org/drawingml/2006/picture">
+                      <pic:pic>
+                        <pic:nvPicPr>
+                          <pic:cNvPr id="0" name="image2.png"/>
+                          <pic:cNvPicPr preferRelativeResize="0"/>
+                        </pic:nvPicPr>
+                        <pic:blipFill>
+                          <a:blip r:embed="rId6"/>
+                          <a:srcRect b="23554" l="19708" r="47810" t="40076"/>
+                          <a:stretch>
+                            <a:fillRect/>
+                          </a:stretch>
+                        </pic:blipFill>
+                        <pic:spPr>
+                          <a:xfrm>
+                            <a:off x="0" y="0"/>
+                            <a:ext cx="3067050" cy="2019300"/>
+                          </a:xfrm>
+                          <a:prstGeom prst="rect"/>
+                          <a:ln/>
+                        </pic:spPr>
+                      </pic:pic>
+                    </a:graphicData>
+                  </a:graphic>
+                </wp:inline>
+              </w:drawing>
+            </w:r>
+            <w:r>
+              <w:rPr>
+                <w:rtl w:val="0"/>
+              </w:rPr>
+            </w:r>
+          </w:p>
+        </w:tc>
+        <w:tc>
+          <w:tcPr>
+            <w:shd w:fill="auto" w:val="clear"/>
+            <w:tcMar>
+              <w:top w:w="100.0" w:type="dxa"/>
+              <w:left w:w="100.0" w:type="dxa"/>
+              <w:bottom w:w="100.0" w:type="dxa"/>
+              <w:right w:w="100.0" w:type="dxa"/>
+            </w:tcMar>
+            <w:vAlign w:val="top"/>
+          </w:tcPr>
+          <w:p>
+            <w:pPr>
+              <w:widowControl w:val="0"/>
+              <w:spacing w:line="240" w:lineRule="auto"/>
+              <w:jc w:val="center"/>
+              <w:rPr>
+                <w:rFonts w:ascii="Calibri" w:cs="Calibri" w:eastAsia="Calibri" w:hAnsi="Calibri"/>
+                <w:sz w:val="28"/>
+                <w:szCs w:val="28"/>
+              </w:rPr>
+            </w:pPr>
+            <w:r>
+              <w:rPr>
+                <w:rFonts w:ascii="Calibri" w:cs="Calibri" w:eastAsia="Calibri" w:hAnsi="Calibri"/>
+                <w:sz w:val="28"/>
+                <w:szCs w:val="28"/>
+              </w:rPr>
+              <w:drawing>
+                <wp:inline distB="114300" distT="114300" distL="114300" distR="114300">
+                  <wp:extent cx="3067050" cy="1879600"/>
+                  <wp:effectExtent b="0" l="0" r="0" t="0"/>
+                  <wp:docPr id="2" name="image1.png"/>
+                  <a:graphic>
+                    <a:graphicData uri="http://schemas.openxmlformats.org/drawingml/2006/picture">
+                      <pic:pic>
+                        <pic:nvPicPr>
+                          <pic:cNvPr id="0" name="image1.png"/>
+                          <pic:cNvPicPr preferRelativeResize="0"/>
+                        </pic:nvPicPr>
+                        <pic:blipFill>
+                          <a:blip r:embed="rId7"/>
+                          <a:srcRect b="17246" l="19217" r="47508" t="46518"/>
+                          <a:stretch>
+                            <a:fillRect/>
+                          </a:stretch>
+                        </pic:blipFill>
+                        <pic:spPr>
+                          <a:xfrm>
+                            <a:off x="0" y="0"/>
+                            <a:ext cx="3067050" cy="1879600"/>
+                          </a:xfrm>
+                          <a:prstGeom prst="rect"/>
+                          <a:ln/>
+                        </pic:spPr>
+                      </pic:pic>
+                    </a:graphicData>
+                  </a:graphic>
+                </wp:inline>
+              </w:drawing>
+            </w:r>
+            <w:r>
+              <w:rPr>
+                <w:rtl w:val="0"/>
+              </w:rPr>
+            </w:r>
+          </w:p>
+        </w:tc>
+      </w:tr>
+    </w:tbl>
+    <w:p>
+      <w:pPr>
+        <w:ind w:left="720" w:firstLine="0"/>
+        <w:rPr>
+          <w:rFonts w:ascii="Calibri" w:cs="Calibri" w:eastAsia="Calibri" w:hAnsi="Calibri"/>
+          <w:sz w:val="28"/>
+          <w:szCs w:val="28"/>
+        </w:rPr>
+      </w:pPr>
+      <w:r>
+        <w:rPr>
+          <w:rtl w:val="0"/>
+        </w:rPr>
+      </w:r>
+    </w:p>
+    <w:p>
+      <w:pPr>
+        <w:ind w:left="720" w:firstLine="0"/>
+        <w:jc w:val="center"/>
+        <w:rPr>
+          <w:rFonts w:ascii="Calibri" w:cs="Calibri" w:eastAsia="Calibri" w:hAnsi="Calibri"/>
+          <w:sz w:val="28"/>
+          <w:szCs w:val="28"/>
+        </w:rPr>
+      </w:pPr>
+      <w:r>
+        <w:rPr>
+          <w:rtl w:val="0"/>
+        </w:rPr>
+      </w:r>
+    </w:p>
+    <w:p>
+      <w:pPr>
+        <w:widowControl w:val="0"/>
+        <w:spacing w:line="240" w:lineRule="auto"/>
+        <w:jc w:val="center"/>
+        <w:rPr>
+          <w:rFonts w:ascii="Calibri" w:cs="Calibri" w:eastAsia="Calibri" w:hAnsi="Calibri"/>
+          <w:sz w:val="28"/>
+          <w:szCs w:val="28"/>
+        </w:rPr>
+      </w:pPr>
+      <w:r>
+        <w:rPr>
+          <w:rtl w:val="0"/>
+        </w:rPr>
+      </w:r>
+    </w:p>
+    <w:p>
+      <w:pPr>
+        <w:widowControl w:val="0"/>
+        <w:spacing w:line="240" w:lineRule="auto"/>
+        <w:jc w:val="center"/>
+        <w:rPr>
+          <w:rFonts w:ascii="Calibri" w:cs="Calibri" w:eastAsia="Calibri" w:hAnsi="Calibri"/>
+          <w:sz w:val="28"/>
+          <w:szCs w:val="28"/>
+        </w:rPr>
+      </w:pPr>
+      <w:r>
+        <w:rPr>
+          <w:rtl w:val="0"/>
+        </w:rPr>
       </w:r>
     </w:p>
     <w:sectPr>
       <w:pgSz w:h="15840" w:w="12240"/>
-      <w:pgMar w:bottom="1440" w:top="1440" w:left="1440" w:right="1440" w:header="720" w:footer="720"/>
+      <w:pgMar w:bottom="720" w:top="720" w:left="720" w:right="720" w:header="720" w:footer="720"/>
       <w:pgNumType w:start="1"/>
     </w:sectPr>
   </w:body>
@@ -785,6 +1130,19 @@
       <w:sz w:val="30"/>
       <w:szCs w:val="30"/>
     </w:rPr>
+  </w:style>
+  <w:style w:type="table" w:styleId="Table1">
+    <w:basedOn w:val="TableNormal"/>
+    <w:tblPr>
+      <w:tblStyleRowBandSize w:val="1"/>
+      <w:tblStyleColBandSize w:val="1"/>
+      <w:tblCellMar>
+        <w:top w:w="100.0" w:type="dxa"/>
+        <w:left w:w="100.0" w:type="dxa"/>
+        <w:bottom w:w="100.0" w:type="dxa"/>
+        <w:right w:w="100.0" w:type="dxa"/>
+      </w:tblCellMar>
+    </w:tblPr>
   </w:style>
 </w:styles>
 </file>

</xml_diff>